<commit_message>
Fragen zu technischen Anforderungen
Signed-off-by: Matthias Beer <silkslostsoul@hotmail.com>
</commit_message>
<xml_diff>
--- a/Dokumente/Fragen die bei der Ausarbeitung der Szenarien aufgekommen sind.docx
+++ b/Dokumente/Fragen die bei der Ausarbeitung der Szenarien aufgekommen sind.docx
@@ -283,6 +283,26 @@
       </w:r>
     </w:p>
     <w:p/>
+    <w:p>
+      <w:r>
+        <w:t xml:space="preserve">Sind wir Auftraggeber und Auftragnehmer in einer Person? </w:t>
+      </w:r>
+    </w:p>
+    <w:p>
+      <w:r>
+        <w:t>Wartungsmaßnahmen spezifizieren im Lastenheft  (vom wem werden die übernommen)?</w:t>
+      </w:r>
+    </w:p>
+    <w:p>
+      <w:r>
+        <w:t xml:space="preserve">Wer besitzt den Quellcode? </w:t>
+      </w:r>
+    </w:p>
+    <w:p>
+      <w:r>
+        <w:t xml:space="preserve">Inwieweit gibt der Auftraggeber die Architektur vor? </w:t>
+      </w:r>
+    </w:p>
     <w:p/>
     <w:sectPr>
       <w:pgSz w:w="11906" w:h="16838"/>

</xml_diff>